<commit_message>
small updates to manuscript
</commit_message>
<xml_diff>
--- a/Manuscript/Swanson-Hysell_etal_GSAB.docx
+++ b/Manuscript/Swanson-Hysell_etal_GSAB.docx
@@ -4397,43 +4397,11 @@
       </w:pPr>
       <w:r>
         <w:rPr>
-          <w:rFonts w:ascii="LMRoman10-Regular-Identity-H" w:eastAsia="Times New Roman" w:hAnsi="LMRoman10-Regular-Identity-H" w:cs="Times New Roman"/>
-          <w:sz w:val="22"/>
-          <w:szCs w:val="22"/>
-        </w:rPr>
-        <w:t>Our new CA-ID-TIMS geochronology allows the eruption and subsidence analysis of Davis and Paces (1990) to be revisited. We approach this analysis by doing a Monte Carlo sampling of dates from their underlying distribution and calculate the implied eruption rate from these simulated date pairs using a thickness of 2850 meters between the flows. This analysis gives a median eruption rate of 1.6 mm/yr with a lower bound of 1.2 mm/yr and an upper bound of 2.3 mm/yr at 95</w:t>
-      </w:r>
-      <w:r>
-        <w:rPr>
           <w:rFonts w:ascii="CMR10" w:eastAsia="Times New Roman" w:hAnsi="CMR10" w:cs="Times New Roman"/>
           <w:sz w:val="22"/>
           <w:szCs w:val="22"/>
         </w:rPr>
-        <w:t xml:space="preserve">% </w:t>
-      </w:r>
-      <w:r>
-        <w:rPr>
-          <w:rFonts w:ascii="LMRoman10-Regular-Identity-H" w:eastAsia="Times New Roman" w:hAnsi="LMRoman10-Regular-Identity-H" w:cs="Times New Roman"/>
-          <w:sz w:val="22"/>
-          <w:szCs w:val="22"/>
-        </w:rPr>
-        <w:t>confidence. This fast rate of flow accumulation and associated subsidence supports other lines of evidence (e.g. Fairchild et al., 2017) that active rift development was ongoing until at least 1092 Ma. The same analysis on the southwest sequence of the North Shore Volcanic Group yields similar rates with a median eruption rate of 2.1 mm/yr with a lower bound of 1.8 mm/yr and an upper bound of 2.4 mm/yr at 95</w:t>
-      </w:r>
-      <w:r>
-        <w:rPr>
-          <w:rFonts w:ascii="CMR10" w:eastAsia="Times New Roman" w:hAnsi="CMR10" w:cs="Times New Roman"/>
-          <w:sz w:val="22"/>
-          <w:szCs w:val="22"/>
-        </w:rPr>
-        <w:t xml:space="preserve">% </w:t>
-      </w:r>
-      <w:r>
-        <w:rPr>
-          <w:rFonts w:ascii="LMRoman10-Regular-Identity-H" w:eastAsia="Times New Roman" w:hAnsi="LMRoman10-Regular-Identity-H" w:cs="Times New Roman"/>
-          <w:sz w:val="22"/>
-          <w:szCs w:val="22"/>
-        </w:rPr>
-        <w:t xml:space="preserve">confidence. </w:t>
+        <w:t xml:space="preserve">Our new CA-ID-TIMS geochronology allows the eruption and subsidence analysis of Davis and Paces (1990) to be revisited. We approach this analysis by doing a Monte Carlo sampling of dates from their underlying distribution and calculate the implied eruption rate from these simulated date pairs using a thickness of 2850 meters between the flows. This analysis gives a median eruption rate of 1.6 mm/yr with a lower bound of 1.2 mm/yr and an upper bound of 2.4 mm/yr at 95% confidence. This fast rate of flow accumulation and associated subsidence supports other lines of evidence (e.g. Fairchild et al., 2017) that active rift development was ongoing until at least 1092 Ma. The same analysis on the southwest sequence of the North Shore Volcanic Group yields similar rates with a median eruption rate of 2.1 mm/yr with a lower bound of 1.9 mm/yr and an upper bound of 2.5 mm/yr at 95% confidence. </w:t>
       </w:r>
     </w:p>
     <w:p>
@@ -4443,6 +4411,8 @@
           <w:rFonts w:ascii="Times New Roman" w:eastAsia="Times New Roman" w:hAnsi="Times New Roman" w:cs="Times New Roman"/>
         </w:rPr>
       </w:pPr>
+      <w:bookmarkStart w:id="0" w:name="_GoBack"/>
+      <w:bookmarkEnd w:id="0"/>
       <w:r>
         <w:rPr>
           <w:rFonts w:ascii="LMRoman10-Regular-Identity-H" w:eastAsia="Times New Roman" w:hAnsi="LMRoman10-Regular-Identity-H" w:cs="Times New Roman"/>
@@ -29853,8 +29823,6 @@
       <w:pPr>
         <w:pStyle w:val="NormalWeb"/>
       </w:pPr>
-      <w:bookmarkStart w:id="0" w:name="_GoBack"/>
-      <w:bookmarkEnd w:id="0"/>
     </w:p>
     <w:p>
       <w:pPr>
@@ -35258,6 +35226,7 @@
   <w:style w:type="character" w:default="1" w:styleId="DefaultParagraphFont">
     <w:name w:val="Default Paragraph Font"/>
     <w:uiPriority w:val="1"/>
+    <w:semiHidden/>
     <w:unhideWhenUsed/>
   </w:style>
   <w:style w:type="table" w:default="1" w:styleId="TableNormal">

</xml_diff>